<commit_message>
Update mesages UI. Added bug list
</commit_message>
<xml_diff>
--- a/doc/Ataskaita.docx
+++ b/doc/Ataskaita.docx
@@ -22730,10 +22730,10 @@
           <w:lang w:val="en-US"/>
         </w:rPr>
         <w:drawing>
-          <wp:inline distT="0" distB="0" distL="0" distR="0" wp14:anchorId="5D94A871" wp14:editId="23A30FB5">
-            <wp:extent cx="6120130" cy="4943475"/>
-            <wp:effectExtent l="0" t="0" r="0" b="9525"/>
-            <wp:docPr id="30" name="Picture 30"/>
+          <wp:inline distT="0" distB="0" distL="0" distR="0" wp14:anchorId="307BDBB3" wp14:editId="24C39139">
+            <wp:extent cx="6120130" cy="475615"/>
+            <wp:effectExtent l="0" t="0" r="0" b="635"/>
+            <wp:docPr id="63" name="Picture 63"/>
             <wp:cNvGraphicFramePr>
               <a:graphicFrameLocks xmlns:a="http://schemas.openxmlformats.org/drawingml/2006/main" noChangeAspect="1"/>
             </wp:cNvGraphicFramePr>
@@ -22753,7 +22753,7 @@
                   <pic:spPr>
                     <a:xfrm>
                       <a:off x="0" y="0"/>
-                      <a:ext cx="6120130" cy="4943475"/>
+                      <a:ext cx="6120130" cy="475615"/>
                     </a:xfrm>
                     <a:prstGeom prst="rect">
                       <a:avLst/>
@@ -22765,6 +22765,8 @@
           </wp:inline>
         </w:drawing>
       </w:r>
+      <w:bookmarkStart w:id="130" w:name="_GoBack"/>
+      <w:bookmarkEnd w:id="130"/>
     </w:p>
     <w:p>
       <w:pPr>
@@ -22775,12 +22777,11 @@
           <w:noProof/>
           <w:lang w:val="en-US"/>
         </w:rPr>
-        <w:lastRenderedPageBreak/>
         <w:drawing>
-          <wp:inline distT="0" distB="0" distL="0" distR="0" wp14:anchorId="141A8E90" wp14:editId="59DBDE16">
-            <wp:extent cx="6019800" cy="6162675"/>
+          <wp:inline distT="0" distB="0" distL="0" distR="0" wp14:anchorId="5D94A871" wp14:editId="23A30FB5">
+            <wp:extent cx="6120130" cy="4943475"/>
             <wp:effectExtent l="0" t="0" r="0" b="9525"/>
-            <wp:docPr id="33" name="Picture 33"/>
+            <wp:docPr id="30" name="Picture 30"/>
             <wp:cNvGraphicFramePr>
               <a:graphicFrameLocks xmlns:a="http://schemas.openxmlformats.org/drawingml/2006/main" noChangeAspect="1"/>
             </wp:cNvGraphicFramePr>
@@ -22800,7 +22801,7 @@
                   <pic:spPr>
                     <a:xfrm>
                       <a:off x="0" y="0"/>
-                      <a:ext cx="6019800" cy="6162675"/>
+                      <a:ext cx="6120130" cy="4943475"/>
                     </a:xfrm>
                     <a:prstGeom prst="rect">
                       <a:avLst/>
@@ -22816,18 +22817,26 @@
     <w:p>
       <w:pPr>
         <w:keepNext/>
-      </w:pPr>
-      <w:r>
         <w:rPr>
           <w:noProof/>
           <w:lang w:val="en-US"/>
         </w:rPr>
-        <w:lastRenderedPageBreak/>
+      </w:pPr>
+    </w:p>
+    <w:p>
+      <w:pPr>
+        <w:keepNext/>
+      </w:pPr>
+      <w:r>
+        <w:rPr>
+          <w:noProof/>
+          <w:lang w:val="en-US"/>
+        </w:rPr>
         <w:drawing>
-          <wp:inline distT="0" distB="0" distL="0" distR="0" wp14:anchorId="1739DA4E" wp14:editId="2178A480">
-            <wp:extent cx="5915025" cy="6105525"/>
-            <wp:effectExtent l="0" t="0" r="9525" b="9525"/>
-            <wp:docPr id="37" name="Picture 37"/>
+          <wp:inline distT="0" distB="0" distL="0" distR="0" wp14:anchorId="5111F262" wp14:editId="388C8B7E">
+            <wp:extent cx="5391150" cy="1247775"/>
+            <wp:effectExtent l="0" t="0" r="0" b="9525"/>
+            <wp:docPr id="58" name="Picture 58"/>
             <wp:cNvGraphicFramePr>
               <a:graphicFrameLocks xmlns:a="http://schemas.openxmlformats.org/drawingml/2006/main" noChangeAspect="1"/>
             </wp:cNvGraphicFramePr>
@@ -22847,7 +22856,7 @@
                   <pic:spPr>
                     <a:xfrm>
                       <a:off x="0" y="0"/>
-                      <a:ext cx="5915025" cy="6105525"/>
+                      <a:ext cx="5391150" cy="1247775"/>
                     </a:xfrm>
                     <a:prstGeom prst="rect">
                       <a:avLst/>
@@ -22863,18 +22872,26 @@
     <w:p>
       <w:pPr>
         <w:keepNext/>
-      </w:pPr>
-      <w:r>
         <w:rPr>
           <w:noProof/>
           <w:lang w:val="en-US"/>
         </w:rPr>
-        <w:lastRenderedPageBreak/>
+      </w:pPr>
+    </w:p>
+    <w:p>
+      <w:pPr>
+        <w:keepNext/>
+      </w:pPr>
+      <w:r>
+        <w:rPr>
+          <w:noProof/>
+          <w:lang w:val="en-US"/>
+        </w:rPr>
         <w:drawing>
-          <wp:inline distT="0" distB="0" distL="0" distR="0" wp14:anchorId="455001AF" wp14:editId="295D7B81">
-            <wp:extent cx="5962650" cy="6067425"/>
-            <wp:effectExtent l="0" t="0" r="0" b="9525"/>
-            <wp:docPr id="40" name="Picture 40"/>
+          <wp:inline distT="0" distB="0" distL="0" distR="0" wp14:anchorId="2B06630D" wp14:editId="2F12A571">
+            <wp:extent cx="5495925" cy="1238250"/>
+            <wp:effectExtent l="0" t="0" r="9525" b="0"/>
+            <wp:docPr id="57" name="Picture 57"/>
             <wp:cNvGraphicFramePr>
               <a:graphicFrameLocks xmlns:a="http://schemas.openxmlformats.org/drawingml/2006/main" noChangeAspect="1"/>
             </wp:cNvGraphicFramePr>
@@ -22894,7 +22911,7 @@
                   <pic:spPr>
                     <a:xfrm>
                       <a:off x="0" y="0"/>
-                      <a:ext cx="5962650" cy="6067425"/>
+                      <a:ext cx="5495925" cy="1238250"/>
                     </a:xfrm>
                     <a:prstGeom prst="rect">
                       <a:avLst/>
@@ -22911,16 +22928,22 @@
       <w:pPr>
         <w:keepNext/>
       </w:pPr>
+    </w:p>
+    <w:p>
+      <w:pPr>
+        <w:keepNext/>
+      </w:pPr>
       <w:r>
         <w:rPr>
           <w:noProof/>
           <w:lang w:val="en-US"/>
         </w:rPr>
+        <w:lastRenderedPageBreak/>
         <w:drawing>
-          <wp:inline distT="0" distB="0" distL="0" distR="0" wp14:anchorId="7BE63202" wp14:editId="491971D5">
-            <wp:extent cx="6029325" cy="3133725"/>
-            <wp:effectExtent l="0" t="0" r="9525" b="9525"/>
-            <wp:docPr id="47" name="Picture 47"/>
+          <wp:inline distT="0" distB="0" distL="0" distR="0" wp14:anchorId="3BD17150" wp14:editId="6CF4D61D">
+            <wp:extent cx="5353050" cy="895350"/>
+            <wp:effectExtent l="0" t="0" r="0" b="0"/>
+            <wp:docPr id="56" name="Picture 56"/>
             <wp:cNvGraphicFramePr>
               <a:graphicFrameLocks xmlns:a="http://schemas.openxmlformats.org/drawingml/2006/main" noChangeAspect="1"/>
             </wp:cNvGraphicFramePr>
@@ -22940,7 +22963,7 @@
                   <pic:spPr>
                     <a:xfrm>
                       <a:off x="0" y="0"/>
-                      <a:ext cx="6029325" cy="3133725"/>
+                      <a:ext cx="5353050" cy="895350"/>
                     </a:xfrm>
                     <a:prstGeom prst="rect">
                       <a:avLst/>
@@ -22957,17 +22980,31 @@
       <w:pPr>
         <w:keepNext/>
       </w:pPr>
+    </w:p>
+    <w:p>
+      <w:pPr>
+        <w:keepNext/>
+      </w:pPr>
+    </w:p>
+    <w:p>
+      <w:pPr>
+        <w:keepNext/>
+      </w:pPr>
+    </w:p>
+    <w:p>
+      <w:pPr>
+        <w:keepNext/>
+      </w:pPr>
       <w:r>
         <w:rPr>
           <w:noProof/>
           <w:lang w:val="en-US"/>
         </w:rPr>
-        <w:lastRenderedPageBreak/>
         <w:drawing>
-          <wp:inline distT="0" distB="0" distL="0" distR="0" wp14:anchorId="45E7B20F" wp14:editId="64A6B187">
-            <wp:extent cx="6010275" cy="3067050"/>
-            <wp:effectExtent l="0" t="0" r="9525" b="0"/>
-            <wp:docPr id="53" name="Picture 53"/>
+          <wp:inline distT="0" distB="0" distL="0" distR="0" wp14:anchorId="7AC84D49" wp14:editId="7E767575">
+            <wp:extent cx="6120130" cy="1794510"/>
+            <wp:effectExtent l="0" t="0" r="0" b="0"/>
+            <wp:docPr id="55" name="Picture 55"/>
             <wp:cNvGraphicFramePr>
               <a:graphicFrameLocks xmlns:a="http://schemas.openxmlformats.org/drawingml/2006/main" noChangeAspect="1"/>
             </wp:cNvGraphicFramePr>
@@ -22987,7 +23024,7 @@
                   <pic:spPr>
                     <a:xfrm>
                       <a:off x="0" y="0"/>
-                      <a:ext cx="6010275" cy="3067050"/>
+                      <a:ext cx="6120130" cy="1794510"/>
                     </a:xfrm>
                     <a:prstGeom prst="rect">
                       <a:avLst/>
@@ -23010,10 +23047,10 @@
           <w:lang w:val="en-US"/>
         </w:rPr>
         <w:drawing>
-          <wp:inline distT="0" distB="0" distL="0" distR="0" wp14:anchorId="2AB34E47" wp14:editId="3BCEB729">
-            <wp:extent cx="5915025" cy="6153150"/>
-            <wp:effectExtent l="0" t="0" r="9525" b="0"/>
-            <wp:docPr id="54" name="Picture 54"/>
+          <wp:inline distT="0" distB="0" distL="0" distR="0" wp14:anchorId="4079D099" wp14:editId="63C77052">
+            <wp:extent cx="6120130" cy="1384300"/>
+            <wp:effectExtent l="0" t="0" r="0" b="6350"/>
+            <wp:docPr id="60" name="Picture 60"/>
             <wp:cNvGraphicFramePr>
               <a:graphicFrameLocks xmlns:a="http://schemas.openxmlformats.org/drawingml/2006/main" noChangeAspect="1"/>
             </wp:cNvGraphicFramePr>
@@ -23033,7 +23070,7 @@
                   <pic:spPr>
                     <a:xfrm>
                       <a:off x="0" y="0"/>
-                      <a:ext cx="5915025" cy="6153150"/>
+                      <a:ext cx="6120130" cy="1384300"/>
                     </a:xfrm>
                     <a:prstGeom prst="rect">
                       <a:avLst/>
@@ -23057,10 +23094,10 @@
         </w:rPr>
         <w:lastRenderedPageBreak/>
         <w:drawing>
-          <wp:inline distT="0" distB="0" distL="0" distR="0" wp14:anchorId="7AC84D49" wp14:editId="7E767575">
-            <wp:extent cx="6120130" cy="1794510"/>
-            <wp:effectExtent l="0" t="0" r="0" b="0"/>
-            <wp:docPr id="55" name="Picture 55"/>
+          <wp:inline distT="0" distB="0" distL="0" distR="0" wp14:anchorId="2AB77BB0" wp14:editId="62DA5D70">
+            <wp:extent cx="6120130" cy="5118100"/>
+            <wp:effectExtent l="0" t="0" r="0" b="6350"/>
+            <wp:docPr id="61" name="Picture 61"/>
             <wp:cNvGraphicFramePr>
               <a:graphicFrameLocks xmlns:a="http://schemas.openxmlformats.org/drawingml/2006/main" noChangeAspect="1"/>
             </wp:cNvGraphicFramePr>
@@ -23080,7 +23117,7 @@
                   <pic:spPr>
                     <a:xfrm>
                       <a:off x="0" y="0"/>
-                      <a:ext cx="6120130" cy="1794510"/>
+                      <a:ext cx="6120130" cy="5118100"/>
                     </a:xfrm>
                     <a:prstGeom prst="rect">
                       <a:avLst/>
@@ -23092,8 +23129,53 @@
           </wp:inline>
         </w:drawing>
       </w:r>
-      <w:bookmarkStart w:id="130" w:name="_GoBack"/>
-      <w:bookmarkEnd w:id="130"/>
+    </w:p>
+    <w:p>
+      <w:pPr>
+        <w:keepNext/>
+      </w:pPr>
+      <w:r>
+        <w:rPr>
+          <w:noProof/>
+          <w:lang w:val="en-US"/>
+        </w:rPr>
+        <w:lastRenderedPageBreak/>
+        <w:drawing>
+          <wp:inline distT="0" distB="0" distL="0" distR="0" wp14:anchorId="15F4EE05" wp14:editId="0B307FD2">
+            <wp:extent cx="6120130" cy="5275580"/>
+            <wp:effectExtent l="0" t="0" r="0" b="1270"/>
+            <wp:docPr id="62" name="Picture 62"/>
+            <wp:cNvGraphicFramePr>
+              <a:graphicFrameLocks xmlns:a="http://schemas.openxmlformats.org/drawingml/2006/main" noChangeAspect="1"/>
+            </wp:cNvGraphicFramePr>
+            <a:graphic xmlns:a="http://schemas.openxmlformats.org/drawingml/2006/main">
+              <a:graphicData uri="http://schemas.openxmlformats.org/drawingml/2006/picture">
+                <pic:pic xmlns:pic="http://schemas.openxmlformats.org/drawingml/2006/picture">
+                  <pic:nvPicPr>
+                    <pic:cNvPr id="1" name=""/>
+                    <pic:cNvPicPr/>
+                  </pic:nvPicPr>
+                  <pic:blipFill>
+                    <a:blip r:embed="rId64"/>
+                    <a:stretch>
+                      <a:fillRect/>
+                    </a:stretch>
+                  </pic:blipFill>
+                  <pic:spPr>
+                    <a:xfrm>
+                      <a:off x="0" y="0"/>
+                      <a:ext cx="6120130" cy="5275580"/>
+                    </a:xfrm>
+                    <a:prstGeom prst="rect">
+                      <a:avLst/>
+                    </a:prstGeom>
+                  </pic:spPr>
+                </pic:pic>
+              </a:graphicData>
+            </a:graphic>
+          </wp:inline>
+        </w:drawing>
+      </w:r>
     </w:p>
     <w:p>
       <w:pPr>
@@ -23601,7 +23683,7 @@
           <w:lang w:eastAsia="lt-LT"/>
         </w:rPr>
       </w:pPr>
-      <w:hyperlink r:id="rId64" w:history="1">
+      <w:hyperlink r:id="rId65" w:history="1">
         <w:r>
           <w:rPr>
             <w:rStyle w:val="Hyperlink"/>
@@ -23679,7 +23761,7 @@
         </w:rPr>
         <w:t xml:space="preserve">. Kaip sudarinėti literatūros sąrašą Word priemonėmis galite paskaityti </w:t>
       </w:r>
-      <w:hyperlink r:id="rId65" w:history="1">
+      <w:hyperlink r:id="rId66" w:history="1">
         <w:r>
           <w:rPr>
             <w:rStyle w:val="Hyperlink"/>
@@ -23695,7 +23777,7 @@
         </w:rPr>
         <w:t xml:space="preserve"> arba </w:t>
       </w:r>
-      <w:hyperlink r:id="rId66" w:history="1">
+      <w:hyperlink r:id="rId67" w:history="1">
         <w:r>
           <w:rPr>
             <w:rStyle w:val="Hyperlink"/>
@@ -23725,7 +23807,7 @@
         </w:rPr>
         <w:t xml:space="preserve">Literatūros sąrašas turėtų apimti visus naudotus šaltinius. Literatūros šaltiniai pateikiami sunumeruoti citavimo tvarka. Darbo apraše turi būti pacituoti visi naudoti šaltiniai, pateikiant tekste nuorodas. Daugiau informacijos apie bendras citavimo taisykles galite rasti </w:t>
       </w:r>
-      <w:hyperlink r:id="rId67" w:anchor="mokymosi-medziaga" w:history="1">
+      <w:hyperlink r:id="rId68" w:anchor="mokymosi-medziaga" w:history="1">
         <w:r>
           <w:rPr>
             <w:rStyle w:val="Hyperlink"/>
@@ -25747,7 +25829,7 @@
           <w:rPr>
             <w:noProof/>
           </w:rPr>
-          <w:t>66</w:t>
+          <w:t>64</w:t>
         </w:r>
         <w:r>
           <w:rPr>
@@ -32704,7 +32786,7 @@
 </file>
 
 <file path=customXml/itemProps5.xml><?xml version="1.0" encoding="utf-8"?>
-<ds:datastoreItem xmlns:ds="http://schemas.openxmlformats.org/officeDocument/2006/customXml" ds:itemID="{36CA246D-E517-4460-B2FB-7CF8D6F5AFE7}">
+<ds:datastoreItem xmlns:ds="http://schemas.openxmlformats.org/officeDocument/2006/customXml" ds:itemID="{5BA1E8D4-9722-4311-BA5C-EEE43D5DB3C5}">
   <ds:schemaRefs>
     <ds:schemaRef ds:uri="http://schemas.openxmlformats.org/officeDocument/2006/bibliography"/>
   </ds:schemaRefs>

</xml_diff>